<commit_message>
Update Week 2 Agendas and Minutes.docx
</commit_message>
<xml_diff>
--- a/Agenda's and Minutes/Week 2 Agendas and Minutes.docx
+++ b/Agenda's and Minutes/Week 2 Agendas and Minutes.docx
@@ -65,27 +65,7 @@
           <w:lang w:val="en-US"/>
         </w:rPr>
         <w:tab/>
-      </w:r>
-      <w:r>
-        <w:rPr>
-          <w:rFonts w:ascii="Calibri" w:hAnsi="Calibri" w:cs="Calibri"/>
-          <w:lang w:val="en-US"/>
-        </w:rPr>
-        <w:t>Tuesday</w:t>
-      </w:r>
-      <w:r>
-        <w:rPr>
-          <w:rFonts w:ascii="Calibri" w:hAnsi="Calibri" w:cs="Calibri"/>
-          <w:lang w:val="en-US"/>
-        </w:rPr>
-        <w:t xml:space="preserve"> </w:t>
-      </w:r>
-      <w:r>
-        <w:rPr>
-          <w:rFonts w:ascii="Calibri" w:hAnsi="Calibri" w:cs="Calibri"/>
-          <w:lang w:val="en-US"/>
-        </w:rPr>
-        <w:t>20</w:t>
+        <w:t>Tuesday 20</w:t>
       </w:r>
       <w:r>
         <w:rPr>
@@ -237,12 +217,6 @@
           <w:lang w:val="en-US"/>
         </w:rPr>
         <w:tab/>
-      </w:r>
-      <w:r>
-        <w:rPr>
-          <w:rFonts w:ascii="Calibri" w:hAnsi="Calibri" w:cs="Calibri"/>
-          <w:lang w:val="en-US"/>
-        </w:rPr>
         <w:t>Justin</w:t>
       </w:r>
     </w:p>
@@ -275,12 +249,6 @@
           <w:lang w:val="en-US"/>
         </w:rPr>
         <w:tab/>
-      </w:r>
-      <w:r>
-        <w:rPr>
-          <w:rFonts w:ascii="Calibri" w:hAnsi="Calibri" w:cs="Calibri"/>
-          <w:lang w:val="en-US"/>
-        </w:rPr>
         <w:t>Bindu</w:t>
       </w:r>
     </w:p>
@@ -374,14 +342,7 @@
           <w:rFonts w:ascii="Calibri" w:hAnsi="Calibri" w:cs="Calibri"/>
           <w:lang w:val="en-US"/>
         </w:rPr>
-        <w:t>Minutes of meeting from 1</w:t>
-      </w:r>
-      <w:r>
-        <w:rPr>
-          <w:rFonts w:ascii="Calibri" w:hAnsi="Calibri" w:cs="Calibri"/>
-          <w:lang w:val="en-US"/>
-        </w:rPr>
-        <w:t>9</w:t>
+        <w:t>Minutes of meeting from 19</w:t>
       </w:r>
       <w:r>
         <w:rPr>
@@ -456,7 +417,21 @@
           <w:rFonts w:ascii="Calibri" w:hAnsi="Calibri" w:cs="Calibri"/>
           <w:lang w:val="en-US"/>
         </w:rPr>
-        <w:t>If possible apply feedback to work</w:t>
+        <w:t>If possible</w:t>
+      </w:r>
+      <w:r>
+        <w:rPr>
+          <w:rFonts w:ascii="Calibri" w:hAnsi="Calibri" w:cs="Calibri"/>
+          <w:lang w:val="en-US"/>
+        </w:rPr>
+        <w:t>,</w:t>
+      </w:r>
+      <w:r>
+        <w:rPr>
+          <w:rFonts w:ascii="Calibri" w:hAnsi="Calibri" w:cs="Calibri"/>
+          <w:lang w:val="en-US"/>
+        </w:rPr>
+        <w:t xml:space="preserve"> apply feedback to work</w:t>
       </w:r>
     </w:p>
     <w:p>
@@ -478,8 +453,6 @@
         </w:rPr>
         <w:t>Divide tasks until the next meeting</w:t>
       </w:r>
-      <w:bookmarkStart w:id="0" w:name="_GoBack"/>
-      <w:bookmarkEnd w:id="0"/>
     </w:p>
     <w:p>
       <w:pPr>
@@ -507,6 +480,487 @@
         <w:numPr>
           <w:ilvl w:val="0"/>
           <w:numId w:val="35"/>
+        </w:numPr>
+        <w:rPr>
+          <w:rFonts w:ascii="Calibri" w:hAnsi="Calibri" w:cs="Calibri"/>
+          <w:lang w:val="en-US"/>
+        </w:rPr>
+      </w:pPr>
+      <w:r>
+        <w:rPr>
+          <w:rFonts w:ascii="Calibri" w:hAnsi="Calibri" w:cs="Calibri"/>
+          <w:lang w:val="en-US"/>
+        </w:rPr>
+        <w:t>Closure</w:t>
+      </w:r>
+    </w:p>
+    <w:p>
+      <w:pPr>
+        <w:pStyle w:val="Heading2"/>
+        <w:pageBreakBefore/>
+        <w:numPr>
+          <w:ilvl w:val="1"/>
+          <w:numId w:val="25"/>
+        </w:numPr>
+        <w:rPr>
+          <w:kern w:val="2"/>
+          <w:lang w:val="en-US"/>
+        </w:rPr>
+      </w:pPr>
+      <w:r>
+        <w:rPr>
+          <w:lang w:val="en-US"/>
+        </w:rPr>
+        <w:lastRenderedPageBreak/>
+        <w:t>Minutes</w:t>
+      </w:r>
+    </w:p>
+    <w:p>
+      <w:pPr>
+        <w:rPr>
+          <w:lang w:val="en-US"/>
+        </w:rPr>
+      </w:pPr>
+    </w:p>
+    <w:p>
+      <w:pPr>
+        <w:spacing w:before="120" w:after="120"/>
+        <w:rPr>
+          <w:rFonts w:ascii="Calibri" w:hAnsi="Calibri" w:cs="Calibri"/>
+          <w:lang w:val="en-US"/>
+        </w:rPr>
+      </w:pPr>
+      <w:r>
+        <w:rPr>
+          <w:rFonts w:ascii="Calibri" w:hAnsi="Calibri" w:cs="Calibri"/>
+          <w:u w:val="single"/>
+          <w:lang w:val="en-US"/>
+        </w:rPr>
+        <w:t>Date</w:t>
+      </w:r>
+      <w:r>
+        <w:rPr>
+          <w:rFonts w:ascii="Calibri" w:hAnsi="Calibri" w:cs="Calibri"/>
+          <w:lang w:val="en-US"/>
+        </w:rPr>
+        <w:t xml:space="preserve">: </w:t>
+      </w:r>
+      <w:r>
+        <w:rPr>
+          <w:rFonts w:ascii="Calibri" w:hAnsi="Calibri" w:cs="Calibri"/>
+          <w:lang w:val="en-US"/>
+        </w:rPr>
+        <w:tab/>
+      </w:r>
+      <w:r>
+        <w:rPr>
+          <w:rFonts w:ascii="Calibri" w:hAnsi="Calibri" w:cs="Calibri"/>
+          <w:lang w:val="en-US"/>
+        </w:rPr>
+        <w:tab/>
+        <w:t>Tuesday 20</w:t>
+      </w:r>
+      <w:r>
+        <w:rPr>
+          <w:rFonts w:ascii="Calibri" w:hAnsi="Calibri" w:cs="Calibri"/>
+          <w:vertAlign w:val="superscript"/>
+          <w:lang w:val="en-US"/>
+        </w:rPr>
+        <w:t>th</w:t>
+      </w:r>
+      <w:r>
+        <w:rPr>
+          <w:rFonts w:ascii="Calibri" w:hAnsi="Calibri" w:cs="Calibri"/>
+          <w:lang w:val="en-US"/>
+        </w:rPr>
+        <w:t xml:space="preserve"> of November 2018</w:t>
+      </w:r>
+    </w:p>
+    <w:p>
+      <w:pPr>
+        <w:spacing w:before="120" w:after="120"/>
+        <w:rPr>
+          <w:rFonts w:ascii="Calibri" w:hAnsi="Calibri" w:cs="Calibri"/>
+          <w:lang w:val="en-US"/>
+        </w:rPr>
+      </w:pPr>
+      <w:r>
+        <w:rPr>
+          <w:rFonts w:ascii="Calibri" w:hAnsi="Calibri" w:cs="Calibri"/>
+          <w:u w:val="single"/>
+          <w:lang w:val="en-US"/>
+        </w:rPr>
+        <w:t>Attendees</w:t>
+      </w:r>
+      <w:r>
+        <w:rPr>
+          <w:rFonts w:ascii="Calibri" w:hAnsi="Calibri" w:cs="Calibri"/>
+          <w:lang w:val="en-US"/>
+        </w:rPr>
+        <w:t xml:space="preserve">: </w:t>
+      </w:r>
+      <w:r>
+        <w:rPr>
+          <w:rFonts w:ascii="Calibri" w:hAnsi="Calibri" w:cs="Calibri"/>
+          <w:lang w:val="en-US"/>
+        </w:rPr>
+        <w:tab/>
+        <w:t xml:space="preserve">Bindu, Justin, </w:t>
+      </w:r>
+      <w:proofErr w:type="spellStart"/>
+      <w:r>
+        <w:rPr>
+          <w:rFonts w:ascii="Calibri" w:hAnsi="Calibri" w:cs="Calibri"/>
+          <w:lang w:val="en-US"/>
+        </w:rPr>
+        <w:t>Joud</w:t>
+      </w:r>
+      <w:proofErr w:type="spellEnd"/>
+      <w:r>
+        <w:rPr>
+          <w:rFonts w:ascii="Calibri" w:hAnsi="Calibri" w:cs="Calibri"/>
+          <w:lang w:val="en-US"/>
+        </w:rPr>
+        <w:t xml:space="preserve">, </w:t>
+      </w:r>
+      <w:proofErr w:type="spellStart"/>
+      <w:r>
+        <w:rPr>
+          <w:rFonts w:ascii="Calibri" w:hAnsi="Calibri" w:cs="Calibri"/>
+          <w:lang w:val="en-US"/>
+        </w:rPr>
+        <w:t>Assem</w:t>
+      </w:r>
+      <w:proofErr w:type="spellEnd"/>
+      <w:r>
+        <w:rPr>
+          <w:rFonts w:ascii="Calibri" w:hAnsi="Calibri" w:cs="Calibri"/>
+          <w:lang w:val="en-US"/>
+        </w:rPr>
+        <w:t>, Justice</w:t>
+      </w:r>
+    </w:p>
+    <w:p>
+      <w:pPr>
+        <w:spacing w:before="120" w:after="120"/>
+        <w:rPr>
+          <w:rFonts w:ascii="Calibri" w:hAnsi="Calibri" w:cs="Calibri"/>
+          <w:lang w:val="en-US"/>
+        </w:rPr>
+      </w:pPr>
+      <w:r>
+        <w:rPr>
+          <w:rFonts w:ascii="Calibri" w:hAnsi="Calibri" w:cs="Calibri"/>
+          <w:u w:val="single"/>
+          <w:lang w:val="en-US"/>
+        </w:rPr>
+        <w:t>Location</w:t>
+      </w:r>
+      <w:r>
+        <w:rPr>
+          <w:rFonts w:ascii="Calibri" w:hAnsi="Calibri" w:cs="Calibri"/>
+          <w:lang w:val="en-US"/>
+        </w:rPr>
+        <w:t xml:space="preserve">: </w:t>
+      </w:r>
+      <w:r>
+        <w:rPr>
+          <w:rFonts w:ascii="Calibri" w:hAnsi="Calibri" w:cs="Calibri"/>
+          <w:lang w:val="en-US"/>
+        </w:rPr>
+        <w:tab/>
+        <w:t xml:space="preserve">Library </w:t>
+      </w:r>
+      <w:proofErr w:type="spellStart"/>
+      <w:r>
+        <w:rPr>
+          <w:rFonts w:ascii="Calibri" w:hAnsi="Calibri" w:cs="Calibri"/>
+          <w:lang w:val="en-US"/>
+        </w:rPr>
+        <w:t>Inholland</w:t>
+      </w:r>
+      <w:proofErr w:type="spellEnd"/>
+    </w:p>
+    <w:p>
+      <w:pPr>
+        <w:spacing w:before="120" w:after="120"/>
+        <w:rPr>
+          <w:rFonts w:ascii="Calibri" w:hAnsi="Calibri" w:cs="Calibri"/>
+          <w:lang w:val="en-US"/>
+        </w:rPr>
+      </w:pPr>
+      <w:r>
+        <w:rPr>
+          <w:rFonts w:ascii="Calibri" w:hAnsi="Calibri" w:cs="Calibri"/>
+          <w:u w:val="single"/>
+          <w:lang w:val="en-US"/>
+        </w:rPr>
+        <w:t>Secretary</w:t>
+      </w:r>
+      <w:r>
+        <w:rPr>
+          <w:rFonts w:ascii="Calibri" w:hAnsi="Calibri" w:cs="Calibri"/>
+          <w:lang w:val="en-US"/>
+        </w:rPr>
+        <w:t>:</w:t>
+      </w:r>
+      <w:r>
+        <w:rPr>
+          <w:rFonts w:ascii="Calibri" w:hAnsi="Calibri" w:cs="Calibri"/>
+          <w:lang w:val="en-US"/>
+        </w:rPr>
+        <w:tab/>
+        <w:t>Justin</w:t>
+      </w:r>
+    </w:p>
+    <w:p>
+      <w:pPr>
+        <w:spacing w:before="120" w:after="120"/>
+        <w:rPr>
+          <w:rFonts w:ascii="Calibri" w:hAnsi="Calibri" w:cs="Calibri"/>
+          <w:lang w:val="en-US"/>
+        </w:rPr>
+      </w:pPr>
+      <w:r>
+        <w:rPr>
+          <w:rFonts w:ascii="Calibri" w:hAnsi="Calibri" w:cs="Calibri"/>
+          <w:u w:val="single"/>
+          <w:lang w:val="en-US"/>
+        </w:rPr>
+        <w:t>Chairman</w:t>
+      </w:r>
+      <w:r>
+        <w:rPr>
+          <w:rFonts w:ascii="Calibri" w:hAnsi="Calibri" w:cs="Calibri"/>
+          <w:lang w:val="en-US"/>
+        </w:rPr>
+        <w:t>:</w:t>
+      </w:r>
+      <w:r>
+        <w:rPr>
+          <w:rFonts w:ascii="Calibri" w:hAnsi="Calibri" w:cs="Calibri"/>
+          <w:lang w:val="en-US"/>
+        </w:rPr>
+        <w:tab/>
+        <w:t>Bindu</w:t>
+      </w:r>
+    </w:p>
+    <w:p>
+      <w:pPr>
+        <w:spacing w:before="120" w:after="120"/>
+        <w:rPr>
+          <w:rFonts w:ascii="Calibri" w:hAnsi="Calibri" w:cs="Calibri"/>
+          <w:lang w:val="en-US"/>
+        </w:rPr>
+      </w:pPr>
+      <w:r>
+        <w:rPr>
+          <w:rFonts w:ascii="Calibri" w:hAnsi="Calibri" w:cs="Calibri"/>
+          <w:u w:val="single"/>
+          <w:lang w:val="en-US"/>
+        </w:rPr>
+        <w:t>Schedule</w:t>
+      </w:r>
+      <w:r>
+        <w:rPr>
+          <w:rFonts w:ascii="Calibri" w:hAnsi="Calibri" w:cs="Calibri"/>
+          <w:lang w:val="en-US"/>
+        </w:rPr>
+        <w:t>:</w:t>
+      </w:r>
+    </w:p>
+    <w:p>
+      <w:pPr>
+        <w:pStyle w:val="ListParagraph"/>
+        <w:ind w:left="0"/>
+        <w:rPr>
+          <w:rFonts w:ascii="Calibri" w:hAnsi="Calibri" w:cs="Calibri"/>
+        </w:rPr>
+      </w:pPr>
+    </w:p>
+    <w:p>
+      <w:pPr>
+        <w:pStyle w:val="ListParagraph"/>
+        <w:numPr>
+          <w:ilvl w:val="0"/>
+          <w:numId w:val="36"/>
+        </w:numPr>
+        <w:rPr>
+          <w:rFonts w:ascii="Calibri" w:hAnsi="Calibri" w:cs="Calibri"/>
+          <w:lang w:val="en-US"/>
+        </w:rPr>
+      </w:pPr>
+      <w:r>
+        <w:rPr>
+          <w:rFonts w:ascii="Calibri" w:hAnsi="Calibri" w:cs="Calibri"/>
+          <w:lang w:val="en-US"/>
+        </w:rPr>
+        <w:t>Start</w:t>
+      </w:r>
+      <w:bookmarkStart w:id="0" w:name="_GoBack"/>
+      <w:bookmarkEnd w:id="0"/>
+    </w:p>
+    <w:p>
+      <w:pPr>
+        <w:pStyle w:val="ListParagraph"/>
+        <w:numPr>
+          <w:ilvl w:val="0"/>
+          <w:numId w:val="36"/>
+        </w:numPr>
+        <w:rPr>
+          <w:rFonts w:ascii="Calibri" w:hAnsi="Calibri" w:cs="Calibri"/>
+          <w:lang w:val="en-US"/>
+        </w:rPr>
+      </w:pPr>
+      <w:r>
+        <w:rPr>
+          <w:rFonts w:ascii="Calibri" w:hAnsi="Calibri" w:cs="Calibri"/>
+          <w:lang w:val="en-US"/>
+        </w:rPr>
+        <w:t>Items to be added</w:t>
+      </w:r>
+    </w:p>
+    <w:p>
+      <w:pPr>
+        <w:pStyle w:val="ListParagraph"/>
+        <w:numPr>
+          <w:ilvl w:val="0"/>
+          <w:numId w:val="36"/>
+        </w:numPr>
+        <w:rPr>
+          <w:rFonts w:ascii="Calibri" w:hAnsi="Calibri" w:cs="Calibri"/>
+          <w:lang w:val="en-US"/>
+        </w:rPr>
+      </w:pPr>
+      <w:r>
+        <w:rPr>
+          <w:rFonts w:ascii="Calibri" w:hAnsi="Calibri" w:cs="Calibri"/>
+          <w:lang w:val="en-US"/>
+        </w:rPr>
+        <w:t>Minutes of meeting from 19</w:t>
+      </w:r>
+      <w:r>
+        <w:rPr>
+          <w:rFonts w:ascii="Calibri" w:hAnsi="Calibri" w:cs="Calibri"/>
+          <w:vertAlign w:val="superscript"/>
+          <w:lang w:val="en-US"/>
+        </w:rPr>
+        <w:t>th</w:t>
+      </w:r>
+      <w:r>
+        <w:rPr>
+          <w:rFonts w:ascii="Calibri" w:hAnsi="Calibri" w:cs="Calibri"/>
+          <w:lang w:val="en-US"/>
+        </w:rPr>
+        <w:t xml:space="preserve"> November</w:t>
+      </w:r>
+    </w:p>
+    <w:p>
+      <w:pPr>
+        <w:pStyle w:val="ListParagraph"/>
+        <w:numPr>
+          <w:ilvl w:val="0"/>
+          <w:numId w:val="36"/>
+        </w:numPr>
+        <w:rPr>
+          <w:rFonts w:ascii="Calibri" w:hAnsi="Calibri" w:cs="Calibri"/>
+          <w:lang w:val="en-US"/>
+        </w:rPr>
+      </w:pPr>
+      <w:r>
+        <w:rPr>
+          <w:rFonts w:ascii="Calibri" w:hAnsi="Calibri" w:cs="Calibri"/>
+          <w:lang w:val="en-US"/>
+        </w:rPr>
+        <w:t>Present challenges and approaches to these challenges to the class</w:t>
+      </w:r>
+    </w:p>
+    <w:p>
+      <w:pPr>
+        <w:pStyle w:val="ListParagraph"/>
+        <w:numPr>
+          <w:ilvl w:val="0"/>
+          <w:numId w:val="36"/>
+        </w:numPr>
+        <w:rPr>
+          <w:rFonts w:ascii="Calibri" w:hAnsi="Calibri" w:cs="Calibri"/>
+          <w:lang w:val="en-US"/>
+        </w:rPr>
+      </w:pPr>
+      <w:r>
+        <w:rPr>
+          <w:rFonts w:ascii="Calibri" w:hAnsi="Calibri" w:cs="Calibri"/>
+          <w:lang w:val="en-US"/>
+        </w:rPr>
+        <w:t>Receive feedback from instructors on submitted work</w:t>
+      </w:r>
+    </w:p>
+    <w:p>
+      <w:pPr>
+        <w:pStyle w:val="ListParagraph"/>
+        <w:numPr>
+          <w:ilvl w:val="0"/>
+          <w:numId w:val="36"/>
+        </w:numPr>
+        <w:rPr>
+          <w:rFonts w:ascii="Calibri" w:hAnsi="Calibri" w:cs="Calibri"/>
+          <w:lang w:val="en-US"/>
+        </w:rPr>
+      </w:pPr>
+      <w:r>
+        <w:rPr>
+          <w:rFonts w:ascii="Calibri" w:hAnsi="Calibri" w:cs="Calibri"/>
+          <w:lang w:val="en-US"/>
+        </w:rPr>
+        <w:t>If possible, apply feedback to work</w:t>
+      </w:r>
+    </w:p>
+    <w:p>
+      <w:pPr>
+        <w:pStyle w:val="ListParagraph"/>
+        <w:numPr>
+          <w:ilvl w:val="0"/>
+          <w:numId w:val="36"/>
+        </w:numPr>
+        <w:rPr>
+          <w:rFonts w:ascii="Calibri" w:hAnsi="Calibri" w:cs="Calibri"/>
+          <w:lang w:val="en-US"/>
+        </w:rPr>
+      </w:pPr>
+      <w:r>
+        <w:rPr>
+          <w:rFonts w:ascii="Calibri" w:hAnsi="Calibri" w:cs="Calibri"/>
+          <w:lang w:val="en-US"/>
+        </w:rPr>
+        <w:t>Divide tasks until the next meeting</w:t>
+      </w:r>
+    </w:p>
+    <w:p>
+      <w:pPr>
+        <w:pStyle w:val="ListParagraph"/>
+        <w:numPr>
+          <w:ilvl w:val="0"/>
+          <w:numId w:val="36"/>
+        </w:numPr>
+        <w:rPr>
+          <w:rFonts w:ascii="Calibri" w:hAnsi="Calibri" w:cs="Calibri"/>
+          <w:lang w:val="en-US"/>
+        </w:rPr>
+      </w:pPr>
+      <w:r>
+        <w:rPr>
+          <w:rFonts w:ascii="Calibri" w:hAnsi="Calibri" w:cs="Calibri"/>
+          <w:lang w:val="en-US"/>
+        </w:rPr>
+        <w:t>Any other business</w:t>
+      </w:r>
+    </w:p>
+    <w:p>
+      <w:pPr>
+        <w:pStyle w:val="ListParagraph"/>
+        <w:numPr>
+          <w:ilvl w:val="0"/>
+          <w:numId w:val="36"/>
         </w:numPr>
         <w:rPr>
           <w:rFonts w:ascii="Calibri" w:hAnsi="Calibri" w:cs="Calibri"/>
@@ -1115,6 +1569,119 @@
     </w:lvl>
   </w:abstractNum>
   <w:abstractNum w:abstractNumId="6" w15:restartNumberingAfterBreak="0">
+    <w:nsid w:val="28DE76DB"/>
+    <w:multiLevelType w:val="multilevel"/>
+    <w:tmpl w:val="00000004"/>
+    <w:lvl w:ilvl="0">
+      <w:start w:val="1"/>
+      <w:numFmt w:val="decimal"/>
+      <w:lvlText w:val="%1."/>
+      <w:lvlJc w:val="left"/>
+      <w:pPr>
+        <w:tabs>
+          <w:tab w:val="num" w:pos="0"/>
+        </w:tabs>
+        <w:ind w:left="720" w:hanging="360"/>
+      </w:pPr>
+    </w:lvl>
+    <w:lvl w:ilvl="1">
+      <w:start w:val="1"/>
+      <w:numFmt w:val="lowerLetter"/>
+      <w:lvlText w:val="%2."/>
+      <w:lvlJc w:val="left"/>
+      <w:pPr>
+        <w:tabs>
+          <w:tab w:val="num" w:pos="0"/>
+        </w:tabs>
+        <w:ind w:left="1440" w:hanging="360"/>
+      </w:pPr>
+    </w:lvl>
+    <w:lvl w:ilvl="2">
+      <w:start w:val="1"/>
+      <w:numFmt w:val="lowerRoman"/>
+      <w:lvlText w:val="%2.%3."/>
+      <w:lvlJc w:val="left"/>
+      <w:pPr>
+        <w:tabs>
+          <w:tab w:val="num" w:pos="0"/>
+        </w:tabs>
+        <w:ind w:left="2160" w:hanging="180"/>
+      </w:pPr>
+    </w:lvl>
+    <w:lvl w:ilvl="3">
+      <w:start w:val="1"/>
+      <w:numFmt w:val="decimal"/>
+      <w:lvlText w:val="%2.%3.%4."/>
+      <w:lvlJc w:val="left"/>
+      <w:pPr>
+        <w:tabs>
+          <w:tab w:val="num" w:pos="0"/>
+        </w:tabs>
+        <w:ind w:left="2880" w:hanging="360"/>
+      </w:pPr>
+    </w:lvl>
+    <w:lvl w:ilvl="4">
+      <w:start w:val="1"/>
+      <w:numFmt w:val="lowerLetter"/>
+      <w:lvlText w:val="%2.%3.%4.%5."/>
+      <w:lvlJc w:val="left"/>
+      <w:pPr>
+        <w:tabs>
+          <w:tab w:val="num" w:pos="0"/>
+        </w:tabs>
+        <w:ind w:left="3600" w:hanging="360"/>
+      </w:pPr>
+    </w:lvl>
+    <w:lvl w:ilvl="5">
+      <w:start w:val="1"/>
+      <w:numFmt w:val="lowerRoman"/>
+      <w:lvlText w:val="%2.%3.%4.%5.%6."/>
+      <w:lvlJc w:val="left"/>
+      <w:pPr>
+        <w:tabs>
+          <w:tab w:val="num" w:pos="0"/>
+        </w:tabs>
+        <w:ind w:left="4320" w:hanging="180"/>
+      </w:pPr>
+    </w:lvl>
+    <w:lvl w:ilvl="6">
+      <w:start w:val="1"/>
+      <w:numFmt w:val="decimal"/>
+      <w:lvlText w:val="%2.%3.%4.%5.%6.%7."/>
+      <w:lvlJc w:val="left"/>
+      <w:pPr>
+        <w:tabs>
+          <w:tab w:val="num" w:pos="0"/>
+        </w:tabs>
+        <w:ind w:left="5040" w:hanging="360"/>
+      </w:pPr>
+    </w:lvl>
+    <w:lvl w:ilvl="7">
+      <w:start w:val="1"/>
+      <w:numFmt w:val="lowerLetter"/>
+      <w:lvlText w:val="%2.%3.%4.%5.%6.%7.%8."/>
+      <w:lvlJc w:val="left"/>
+      <w:pPr>
+        <w:tabs>
+          <w:tab w:val="num" w:pos="0"/>
+        </w:tabs>
+        <w:ind w:left="5760" w:hanging="360"/>
+      </w:pPr>
+    </w:lvl>
+    <w:lvl w:ilvl="8">
+      <w:start w:val="1"/>
+      <w:numFmt w:val="lowerRoman"/>
+      <w:lvlText w:val="%2.%3.%4.%5.%6.%7.%8.%9."/>
+      <w:lvlJc w:val="left"/>
+      <w:pPr>
+        <w:tabs>
+          <w:tab w:val="num" w:pos="0"/>
+        </w:tabs>
+        <w:ind w:left="6480" w:hanging="180"/>
+      </w:pPr>
+    </w:lvl>
+  </w:abstractNum>
+  <w:abstractNum w:abstractNumId="7" w15:restartNumberingAfterBreak="0">
     <w:nsid w:val="29DA4873"/>
     <w:multiLevelType w:val="multilevel"/>
     <w:tmpl w:val="00000004"/>
@@ -1227,7 +1794,7 @@
       </w:pPr>
     </w:lvl>
   </w:abstractNum>
-  <w:abstractNum w:abstractNumId="7" w15:restartNumberingAfterBreak="0">
+  <w:abstractNum w:abstractNumId="8" w15:restartNumberingAfterBreak="0">
     <w:nsid w:val="2EED6650"/>
     <w:multiLevelType w:val="hybridMultilevel"/>
     <w:tmpl w:val="98406590"/>
@@ -1313,7 +1880,7 @@
       </w:pPr>
     </w:lvl>
   </w:abstractNum>
-  <w:abstractNum w:abstractNumId="8" w15:restartNumberingAfterBreak="0">
+  <w:abstractNum w:abstractNumId="9" w15:restartNumberingAfterBreak="0">
     <w:nsid w:val="30404074"/>
     <w:multiLevelType w:val="hybridMultilevel"/>
     <w:tmpl w:val="E0C46698"/>
@@ -1399,7 +1966,7 @@
       </w:pPr>
     </w:lvl>
   </w:abstractNum>
-  <w:abstractNum w:abstractNumId="9" w15:restartNumberingAfterBreak="0">
+  <w:abstractNum w:abstractNumId="10" w15:restartNumberingAfterBreak="0">
     <w:nsid w:val="39D30A71"/>
     <w:multiLevelType w:val="hybridMultilevel"/>
     <w:tmpl w:val="7F04319C"/>
@@ -1485,7 +2052,7 @@
       </w:pPr>
     </w:lvl>
   </w:abstractNum>
-  <w:abstractNum w:abstractNumId="10" w15:restartNumberingAfterBreak="0">
+  <w:abstractNum w:abstractNumId="11" w15:restartNumberingAfterBreak="0">
     <w:nsid w:val="417B4CE0"/>
     <w:multiLevelType w:val="hybridMultilevel"/>
     <w:tmpl w:val="CB4EF958"/>
@@ -1571,7 +2138,7 @@
       </w:pPr>
     </w:lvl>
   </w:abstractNum>
-  <w:abstractNum w:abstractNumId="11" w15:restartNumberingAfterBreak="0">
+  <w:abstractNum w:abstractNumId="12" w15:restartNumberingAfterBreak="0">
     <w:nsid w:val="429C0BF7"/>
     <w:multiLevelType w:val="hybridMultilevel"/>
     <w:tmpl w:val="6EF87DA2"/>
@@ -1657,7 +2224,7 @@
       </w:pPr>
     </w:lvl>
   </w:abstractNum>
-  <w:abstractNum w:abstractNumId="12" w15:restartNumberingAfterBreak="0">
+  <w:abstractNum w:abstractNumId="13" w15:restartNumberingAfterBreak="0">
     <w:nsid w:val="47346C17"/>
     <w:multiLevelType w:val="multilevel"/>
     <w:tmpl w:val="00000004"/>
@@ -1770,7 +2337,7 @@
       </w:pPr>
     </w:lvl>
   </w:abstractNum>
-  <w:abstractNum w:abstractNumId="13" w15:restartNumberingAfterBreak="0">
+  <w:abstractNum w:abstractNumId="14" w15:restartNumberingAfterBreak="0">
     <w:nsid w:val="4B663C7F"/>
     <w:multiLevelType w:val="multilevel"/>
     <w:tmpl w:val="00000004"/>
@@ -1883,7 +2450,7 @@
       </w:pPr>
     </w:lvl>
   </w:abstractNum>
-  <w:abstractNum w:abstractNumId="14" w15:restartNumberingAfterBreak="0">
+  <w:abstractNum w:abstractNumId="15" w15:restartNumberingAfterBreak="0">
     <w:nsid w:val="4CCA1C74"/>
     <w:multiLevelType w:val="multilevel"/>
     <w:tmpl w:val="00000004"/>
@@ -1996,7 +2563,7 @@
       </w:pPr>
     </w:lvl>
   </w:abstractNum>
-  <w:abstractNum w:abstractNumId="15" w15:restartNumberingAfterBreak="0">
+  <w:abstractNum w:abstractNumId="16" w15:restartNumberingAfterBreak="0">
     <w:nsid w:val="4F2A5736"/>
     <w:multiLevelType w:val="multilevel"/>
     <w:tmpl w:val="00000004"/>
@@ -2109,7 +2676,7 @@
       </w:pPr>
     </w:lvl>
   </w:abstractNum>
-  <w:abstractNum w:abstractNumId="16" w15:restartNumberingAfterBreak="0">
+  <w:abstractNum w:abstractNumId="17" w15:restartNumberingAfterBreak="0">
     <w:nsid w:val="4FDF64DA"/>
     <w:multiLevelType w:val="multilevel"/>
     <w:tmpl w:val="00000004"/>
@@ -2222,7 +2789,7 @@
       </w:pPr>
     </w:lvl>
   </w:abstractNum>
-  <w:abstractNum w:abstractNumId="17" w15:restartNumberingAfterBreak="0">
+  <w:abstractNum w:abstractNumId="18" w15:restartNumberingAfterBreak="0">
     <w:nsid w:val="52CA4D3C"/>
     <w:multiLevelType w:val="hybridMultilevel"/>
     <w:tmpl w:val="BDB6A788"/>
@@ -2308,7 +2875,7 @@
       </w:pPr>
     </w:lvl>
   </w:abstractNum>
-  <w:abstractNum w:abstractNumId="18" w15:restartNumberingAfterBreak="0">
+  <w:abstractNum w:abstractNumId="19" w15:restartNumberingAfterBreak="0">
     <w:nsid w:val="5741246C"/>
     <w:multiLevelType w:val="hybridMultilevel"/>
     <w:tmpl w:val="1AC8EBDC"/>
@@ -2394,7 +2961,7 @@
       </w:pPr>
     </w:lvl>
   </w:abstractNum>
-  <w:abstractNum w:abstractNumId="19" w15:restartNumberingAfterBreak="0">
+  <w:abstractNum w:abstractNumId="20" w15:restartNumberingAfterBreak="0">
     <w:nsid w:val="57E53CBB"/>
     <w:multiLevelType w:val="hybridMultilevel"/>
     <w:tmpl w:val="058E84A6"/>
@@ -2480,7 +3047,7 @@
       </w:pPr>
     </w:lvl>
   </w:abstractNum>
-  <w:abstractNum w:abstractNumId="20" w15:restartNumberingAfterBreak="0">
+  <w:abstractNum w:abstractNumId="21" w15:restartNumberingAfterBreak="0">
     <w:nsid w:val="58377CB3"/>
     <w:multiLevelType w:val="multilevel"/>
     <w:tmpl w:val="00000004"/>
@@ -2593,7 +3160,7 @@
       </w:pPr>
     </w:lvl>
   </w:abstractNum>
-  <w:abstractNum w:abstractNumId="21" w15:restartNumberingAfterBreak="0">
+  <w:abstractNum w:abstractNumId="22" w15:restartNumberingAfterBreak="0">
     <w:nsid w:val="5FF87DFE"/>
     <w:multiLevelType w:val="hybridMultilevel"/>
     <w:tmpl w:val="BBFAF838"/>
@@ -2679,7 +3246,7 @@
       </w:pPr>
     </w:lvl>
   </w:abstractNum>
-  <w:abstractNum w:abstractNumId="22" w15:restartNumberingAfterBreak="0">
+  <w:abstractNum w:abstractNumId="23" w15:restartNumberingAfterBreak="0">
     <w:nsid w:val="61E01215"/>
     <w:multiLevelType w:val="hybridMultilevel"/>
     <w:tmpl w:val="BDB6A788"/>
@@ -2765,7 +3332,7 @@
       </w:pPr>
     </w:lvl>
   </w:abstractNum>
-  <w:abstractNum w:abstractNumId="23" w15:restartNumberingAfterBreak="0">
+  <w:abstractNum w:abstractNumId="24" w15:restartNumberingAfterBreak="0">
     <w:nsid w:val="6430632F"/>
     <w:multiLevelType w:val="hybridMultilevel"/>
     <w:tmpl w:val="C074A11A"/>
@@ -2851,7 +3418,7 @@
       </w:pPr>
     </w:lvl>
   </w:abstractNum>
-  <w:abstractNum w:abstractNumId="24" w15:restartNumberingAfterBreak="0">
+  <w:abstractNum w:abstractNumId="25" w15:restartNumberingAfterBreak="0">
     <w:nsid w:val="66AA6757"/>
     <w:multiLevelType w:val="multilevel"/>
     <w:tmpl w:val="00000004"/>
@@ -2964,7 +3531,7 @@
       </w:pPr>
     </w:lvl>
   </w:abstractNum>
-  <w:abstractNum w:abstractNumId="25" w15:restartNumberingAfterBreak="0">
+  <w:abstractNum w:abstractNumId="26" w15:restartNumberingAfterBreak="0">
     <w:nsid w:val="6829318C"/>
     <w:multiLevelType w:val="multilevel"/>
     <w:tmpl w:val="00000004"/>
@@ -3077,7 +3644,7 @@
       </w:pPr>
     </w:lvl>
   </w:abstractNum>
-  <w:abstractNum w:abstractNumId="26" w15:restartNumberingAfterBreak="0">
+  <w:abstractNum w:abstractNumId="27" w15:restartNumberingAfterBreak="0">
     <w:nsid w:val="6B915749"/>
     <w:multiLevelType w:val="multilevel"/>
     <w:tmpl w:val="9F02C11C"/>
@@ -3194,7 +3761,7 @@
       </w:pPr>
     </w:lvl>
   </w:abstractNum>
-  <w:abstractNum w:abstractNumId="27" w15:restartNumberingAfterBreak="0">
+  <w:abstractNum w:abstractNumId="28" w15:restartNumberingAfterBreak="0">
     <w:nsid w:val="6FAE3CE8"/>
     <w:multiLevelType w:val="multilevel"/>
     <w:tmpl w:val="00000004"/>
@@ -3307,7 +3874,7 @@
       </w:pPr>
     </w:lvl>
   </w:abstractNum>
-  <w:abstractNum w:abstractNumId="28" w15:restartNumberingAfterBreak="0">
+  <w:abstractNum w:abstractNumId="29" w15:restartNumberingAfterBreak="0">
     <w:nsid w:val="7A1E3044"/>
     <w:multiLevelType w:val="multilevel"/>
     <w:tmpl w:val="00000004"/>
@@ -3420,7 +3987,7 @@
       </w:pPr>
     </w:lvl>
   </w:abstractNum>
-  <w:abstractNum w:abstractNumId="29" w15:restartNumberingAfterBreak="0">
+  <w:abstractNum w:abstractNumId="30" w15:restartNumberingAfterBreak="0">
     <w:nsid w:val="7AF9781E"/>
     <w:multiLevelType w:val="hybridMultilevel"/>
     <w:tmpl w:val="B1708804"/>
@@ -3506,7 +4073,7 @@
       </w:pPr>
     </w:lvl>
   </w:abstractNum>
-  <w:abstractNum w:abstractNumId="30" w15:restartNumberingAfterBreak="0">
+  <w:abstractNum w:abstractNumId="31" w15:restartNumberingAfterBreak="0">
     <w:nsid w:val="7C285234"/>
     <w:multiLevelType w:val="hybridMultilevel"/>
     <w:tmpl w:val="BA5A9414"/>
@@ -3592,7 +4159,7 @@
       </w:pPr>
     </w:lvl>
   </w:abstractNum>
-  <w:abstractNum w:abstractNumId="31" w15:restartNumberingAfterBreak="0">
+  <w:abstractNum w:abstractNumId="32" w15:restartNumberingAfterBreak="0">
     <w:nsid w:val="7E22235E"/>
     <w:multiLevelType w:val="hybridMultilevel"/>
     <w:tmpl w:val="BC9C477C"/>
@@ -3682,73 +4249,73 @@
     <w:abstractNumId w:val="0"/>
   </w:num>
   <w:num w:numId="2">
-    <w:abstractNumId w:val="12"/>
+    <w:abstractNumId w:val="13"/>
   </w:num>
   <w:num w:numId="3">
+    <w:abstractNumId w:val="32"/>
+  </w:num>
+  <w:num w:numId="4">
+    <w:abstractNumId w:val="9"/>
+  </w:num>
+  <w:num w:numId="5">
+    <w:abstractNumId w:val="22"/>
+  </w:num>
+  <w:num w:numId="6">
+    <w:abstractNumId w:val="23"/>
+  </w:num>
+  <w:num w:numId="7">
     <w:abstractNumId w:val="31"/>
   </w:num>
-  <w:num w:numId="4">
-    <w:abstractNumId w:val="8"/>
-  </w:num>
-  <w:num w:numId="5">
-    <w:abstractNumId w:val="21"/>
-  </w:num>
-  <w:num w:numId="6">
-    <w:abstractNumId w:val="22"/>
-  </w:num>
-  <w:num w:numId="7">
-    <w:abstractNumId w:val="30"/>
-  </w:num>
   <w:num w:numId="8">
-    <w:abstractNumId w:val="17"/>
+    <w:abstractNumId w:val="18"/>
   </w:num>
   <w:num w:numId="9">
-    <w:abstractNumId w:val="13"/>
+    <w:abstractNumId w:val="14"/>
   </w:num>
   <w:num w:numId="10">
-    <w:abstractNumId w:val="26"/>
+    <w:abstractNumId w:val="27"/>
   </w:num>
   <w:num w:numId="11">
-    <w:abstractNumId w:val="19"/>
+    <w:abstractNumId w:val="20"/>
   </w:num>
   <w:num w:numId="12">
     <w:abstractNumId w:val="2"/>
   </w:num>
   <w:num w:numId="13">
-    <w:abstractNumId w:val="24"/>
+    <w:abstractNumId w:val="25"/>
   </w:num>
   <w:num w:numId="14">
-    <w:abstractNumId w:val="28"/>
+    <w:abstractNumId w:val="29"/>
   </w:num>
   <w:num w:numId="15">
+    <w:abstractNumId w:val="11"/>
+  </w:num>
+  <w:num w:numId="16">
+    <w:abstractNumId w:val="30"/>
+  </w:num>
+  <w:num w:numId="17">
     <w:abstractNumId w:val="10"/>
   </w:num>
-  <w:num w:numId="16">
-    <w:abstractNumId w:val="29"/>
-  </w:num>
-  <w:num w:numId="17">
-    <w:abstractNumId w:val="9"/>
-  </w:num>
   <w:num w:numId="18">
-    <w:abstractNumId w:val="15"/>
+    <w:abstractNumId w:val="16"/>
   </w:num>
   <w:num w:numId="19">
-    <w:abstractNumId w:val="16"/>
+    <w:abstractNumId w:val="17"/>
   </w:num>
   <w:num w:numId="20">
-    <w:abstractNumId w:val="6"/>
+    <w:abstractNumId w:val="7"/>
   </w:num>
   <w:num w:numId="21">
     <w:abstractNumId w:val="4"/>
   </w:num>
   <w:num w:numId="22">
-    <w:abstractNumId w:val="20"/>
+    <w:abstractNumId w:val="21"/>
   </w:num>
   <w:num w:numId="23">
-    <w:abstractNumId w:val="18"/>
+    <w:abstractNumId w:val="19"/>
   </w:num>
   <w:num w:numId="24">
-    <w:abstractNumId w:val="23"/>
+    <w:abstractNumId w:val="24"/>
   </w:num>
   <w:num w:numId="25">
     <w:abstractNumId w:val="0"/>
@@ -3781,7 +4348,7 @@
     </w:lvlOverride>
   </w:num>
   <w:num w:numId="26">
-    <w:abstractNumId w:val="13"/>
+    <w:abstractNumId w:val="14"/>
     <w:lvlOverride w:ilvl="0">
       <w:startOverride w:val="1"/>
     </w:lvlOverride>
@@ -3811,13 +4378,13 @@
     </w:lvlOverride>
   </w:num>
   <w:num w:numId="27">
-    <w:abstractNumId w:val="27"/>
+    <w:abstractNumId w:val="28"/>
   </w:num>
   <w:num w:numId="28">
-    <w:abstractNumId w:val="11"/>
+    <w:abstractNumId w:val="12"/>
   </w:num>
   <w:num w:numId="29">
-    <w:abstractNumId w:val="7"/>
+    <w:abstractNumId w:val="8"/>
   </w:num>
   <w:num w:numId="30">
     <w:abstractNumId w:val="3"/>
@@ -3826,16 +4393,16 @@
     <w:abstractNumId w:val="1"/>
   </w:num>
   <w:num w:numId="32">
-    <w:abstractNumId w:val="25"/>
+    <w:abstractNumId w:val="26"/>
   </w:num>
   <w:num w:numId="33">
-    <w:abstractNumId w:val="14"/>
+    <w:abstractNumId w:val="15"/>
   </w:num>
   <w:num w:numId="34">
     <w:abstractNumId w:val="5"/>
   </w:num>
   <w:num w:numId="35">
-    <w:abstractNumId w:val="25"/>
+    <w:abstractNumId w:val="26"/>
     <w:lvlOverride w:ilvl="0">
       <w:startOverride w:val="1"/>
     </w:lvlOverride>
@@ -3863,6 +4430,9 @@
     <w:lvlOverride w:ilvl="8">
       <w:startOverride w:val="1"/>
     </w:lvlOverride>
+  </w:num>
+  <w:num w:numId="36">
+    <w:abstractNumId w:val="6"/>
   </w:num>
 </w:numbering>
 </file>

</xml_diff>